<commit_message>
CV file updated. Some other information updated
</commit_message>
<xml_diff>
--- a/cv/curriculum vitae.docx
+++ b/cv/curriculum vitae.docx
@@ -259,33 +259,18 @@
       </w:r>
       <w:r>
         <w:rPr>
+          <w:rFonts w:ascii="Calibri" w:hAnsi="Calibri"/>
           <w:sz w:val="28"/>
           <w:szCs w:val="28"/>
         </w:rPr>
         <w:br/>
       </w:r>
-      <w:r>
+    </w:p>
+    <w:p>
+      <w:pPr>
         <w:rPr>
           <w:rFonts w:ascii="Calibri" w:hAnsi="Calibri"/>
-          <w:sz w:val="28"/>
-          <w:szCs w:val="28"/>
-        </w:rPr>
-        <w:t>Marital Status: Unmarried</w:t>
-      </w:r>
-    </w:p>
-    <w:p>
-      <w:pPr>
-        <w:rPr>
-          <w:rFonts w:ascii="Calibri" w:hAnsi="Calibri"/>
-          <w:sz w:val="28"/>
-          <w:szCs w:val="28"/>
-        </w:rPr>
-      </w:pPr>
-    </w:p>
-    <w:p>
-      <w:pPr>
-        <w:rPr>
-          <w:rFonts w:ascii="Calibri" w:hAnsi="Calibri"/>
+          <w:color w:val="0563C1" w:themeColor="hyperlink"/>
           <w:sz w:val="28"/>
           <w:szCs w:val="28"/>
         </w:rPr>
@@ -309,111 +294,23 @@
           <w:t>https://github.com/TajbiurShahriorRimon</w:t>
         </w:r>
       </w:hyperlink>
-    </w:p>
-    <w:p>
-      <w:pPr>
-        <w:rPr>
+      <w:r>
+        <w:rPr>
+          <w:rStyle w:val="Hyperlink"/>
           <w:rFonts w:ascii="Calibri" w:hAnsi="Calibri"/>
           <w:sz w:val="28"/>
           <w:szCs w:val="28"/>
         </w:rPr>
-      </w:pPr>
+        <w:br/>
+      </w:r>
       <w:r>
         <w:rPr>
           <w:rFonts w:ascii="Calibri" w:hAnsi="Calibri"/>
-          <w:b/>
-          <w:bCs/>
-          <w:i/>
-          <w:iCs/>
-          <w:sz w:val="28"/>
-          <w:szCs w:val="28"/>
-          <w:u w:val="single"/>
-        </w:rPr>
-        <w:t>Projects with substantial</w:t>
-      </w:r>
-      <w:r>
-        <w:rPr>
-          <w:rFonts w:ascii="Calibri" w:hAnsi="Calibri"/>
-          <w:b/>
-          <w:bCs/>
-          <w:i/>
-          <w:iCs/>
-          <w:sz w:val="28"/>
-          <w:szCs w:val="28"/>
-          <w:u w:val="single"/>
-        </w:rPr>
-        <w:t xml:space="preserve"> contribution</w:t>
-      </w:r>
-      <w:r>
-        <w:rPr>
-          <w:rFonts w:ascii="Calibri" w:hAnsi="Calibri"/>
-          <w:b/>
-          <w:bCs/>
-          <w:i/>
-          <w:iCs/>
-          <w:sz w:val="28"/>
-          <w:szCs w:val="28"/>
-          <w:u w:val="single"/>
-        </w:rPr>
-        <w:t xml:space="preserve"> links:</w:t>
-      </w:r>
-      <w:r>
-        <w:rPr>
-          <w:rFonts w:ascii="Calibri" w:hAnsi="Calibri"/>
-          <w:b/>
-          <w:bCs/>
-          <w:i/>
-          <w:iCs/>
-          <w:sz w:val="28"/>
-          <w:szCs w:val="28"/>
-          <w:u w:val="single"/>
-        </w:rPr>
-        <w:br/>
-      </w:r>
-      <w:r>
-        <w:rPr>
-          <w:rFonts w:ascii="Calibri" w:hAnsi="Calibri"/>
-          <w:b/>
-          <w:bCs/>
-          <w:i/>
-          <w:iCs/>
-          <w:sz w:val="28"/>
-          <w:szCs w:val="28"/>
-          <w:u w:val="single"/>
-        </w:rPr>
-        <w:br/>
-      </w:r>
-      <w:r>
-        <w:rPr>
-          <w:rFonts w:ascii="Calibri" w:hAnsi="Calibri"/>
-          <w:sz w:val="28"/>
-          <w:szCs w:val="28"/>
-          <w:u w:val="single"/>
-        </w:rPr>
-        <w:t>ASP.Net MVC Project Link:</w:t>
-      </w:r>
-      <w:r>
-        <w:rPr>
-          <w:rFonts w:ascii="Calibri" w:hAnsi="Calibri"/>
-          <w:sz w:val="28"/>
-          <w:szCs w:val="28"/>
-        </w:rPr>
-        <w:t xml:space="preserve"> </w:t>
-      </w:r>
-    </w:p>
-    <w:p>
-      <w:pPr>
-        <w:pStyle w:val="ListParagraph"/>
-        <w:numPr>
-          <w:ilvl w:val="0"/>
-          <w:numId w:val="4"/>
-        </w:numPr>
-        <w:rPr>
-          <w:rFonts w:ascii="Calibri" w:hAnsi="Calibri"/>
-          <w:sz w:val="28"/>
-          <w:szCs w:val="28"/>
-        </w:rPr>
-      </w:pPr>
+          <w:sz w:val="28"/>
+          <w:szCs w:val="28"/>
+        </w:rPr>
+        <w:t xml:space="preserve">Profile Site: </w:t>
+      </w:r>
       <w:hyperlink r:id="rId8" w:history="1">
         <w:r>
           <w:rPr>
@@ -422,8 +319,116 @@
             <w:sz w:val="28"/>
             <w:szCs w:val="28"/>
           </w:rPr>
-          <w:t>https://github.com/TajbiurShahriorRimon/EduMax--Online-Teaching-And-Learning-Plat</w:t>
+          <w:t>https://tajbiurshahriorrimon.github.io/profile_site/</w:t>
         </w:r>
+      </w:hyperlink>
+    </w:p>
+    <w:p>
+      <w:pPr>
+        <w:rPr>
+          <w:rFonts w:ascii="Calibri" w:hAnsi="Calibri"/>
+          <w:color w:val="0563C1" w:themeColor="hyperlink"/>
+          <w:sz w:val="28"/>
+          <w:szCs w:val="28"/>
+        </w:rPr>
+      </w:pPr>
+      <w:r>
+        <w:rPr>
+          <w:rFonts w:ascii="Calibri" w:hAnsi="Calibri"/>
+          <w:b/>
+          <w:bCs/>
+          <w:i/>
+          <w:iCs/>
+          <w:sz w:val="28"/>
+          <w:szCs w:val="28"/>
+          <w:u w:val="single"/>
+        </w:rPr>
+        <w:t>Projects with substantial</w:t>
+      </w:r>
+      <w:r>
+        <w:rPr>
+          <w:rFonts w:ascii="Calibri" w:hAnsi="Calibri"/>
+          <w:b/>
+          <w:bCs/>
+          <w:i/>
+          <w:iCs/>
+          <w:sz w:val="28"/>
+          <w:szCs w:val="28"/>
+          <w:u w:val="single"/>
+        </w:rPr>
+        <w:t xml:space="preserve"> contribution</w:t>
+      </w:r>
+      <w:r>
+        <w:rPr>
+          <w:rFonts w:ascii="Calibri" w:hAnsi="Calibri"/>
+          <w:b/>
+          <w:bCs/>
+          <w:i/>
+          <w:iCs/>
+          <w:sz w:val="28"/>
+          <w:szCs w:val="28"/>
+          <w:u w:val="single"/>
+        </w:rPr>
+        <w:t xml:space="preserve"> links:</w:t>
+      </w:r>
+      <w:r>
+        <w:rPr>
+          <w:rFonts w:ascii="Calibri" w:hAnsi="Calibri"/>
+          <w:b/>
+          <w:bCs/>
+          <w:i/>
+          <w:iCs/>
+          <w:sz w:val="28"/>
+          <w:szCs w:val="28"/>
+          <w:u w:val="single"/>
+        </w:rPr>
+        <w:br/>
+      </w:r>
+      <w:r>
+        <w:rPr>
+          <w:rFonts w:ascii="Calibri" w:hAnsi="Calibri"/>
+          <w:sz w:val="28"/>
+          <w:szCs w:val="28"/>
+          <w:u w:val="single"/>
+        </w:rPr>
+        <w:br/>
+      </w:r>
+      <w:r>
+        <w:rPr>
+          <w:rFonts w:ascii="Calibri" w:hAnsi="Calibri"/>
+          <w:sz w:val="28"/>
+          <w:szCs w:val="28"/>
+          <w:u w:val="single"/>
+        </w:rPr>
+        <w:t>ASP.Net MVC Project Link</w:t>
+      </w:r>
+      <w:r>
+        <w:rPr>
+          <w:rFonts w:ascii="Calibri" w:hAnsi="Calibri"/>
+          <w:sz w:val="28"/>
+          <w:szCs w:val="28"/>
+          <w:u w:val="single"/>
+        </w:rPr>
+        <w:t>:</w:t>
+      </w:r>
+    </w:p>
+    <w:p>
+      <w:pPr>
+        <w:pStyle w:val="ListParagraph"/>
+        <w:numPr>
+          <w:ilvl w:val="0"/>
+          <w:numId w:val="4"/>
+        </w:numPr>
+        <w:rPr>
+          <w:rStyle w:val="Hyperlink"/>
+          <w:rFonts w:ascii="Calibri" w:hAnsi="Calibri"/>
+          <w:color w:val="auto"/>
+          <w:sz w:val="28"/>
+          <w:szCs w:val="28"/>
+          <w:u w:val="none"/>
+        </w:rPr>
+      </w:pPr>
+      <w:hyperlink r:id="rId9" w:history="1">
         <w:r>
           <w:rPr>
             <w:rStyle w:val="Hyperlink"/>
@@ -431,8 +436,24 @@
             <w:sz w:val="28"/>
             <w:szCs w:val="28"/>
           </w:rPr>
-          <w:t>f</w:t>
+          <w:t>https://github.com/TajbiurShahriorRimon/Asp.Net-Mid-Project-PCHut</w:t>
         </w:r>
+      </w:hyperlink>
+    </w:p>
+    <w:p>
+      <w:pPr>
+        <w:pStyle w:val="ListParagraph"/>
+        <w:numPr>
+          <w:ilvl w:val="0"/>
+          <w:numId w:val="4"/>
+        </w:numPr>
+        <w:rPr>
+          <w:rFonts w:ascii="Calibri" w:hAnsi="Calibri"/>
+          <w:sz w:val="28"/>
+          <w:szCs w:val="28"/>
+        </w:rPr>
+      </w:pPr>
+      <w:hyperlink r:id="rId10" w:history="1">
         <w:r>
           <w:rPr>
             <w:rStyle w:val="Hyperlink"/>
@@ -440,7 +461,7 @@
             <w:sz w:val="28"/>
             <w:szCs w:val="28"/>
           </w:rPr>
-          <w:t>orm</w:t>
+          <w:t>https://github.com/TajbiurShahriorRimon/EduMax--Online-Teaching-And-Learning-Platform</w:t>
         </w:r>
       </w:hyperlink>
       <w:r>
@@ -455,13 +476,23 @@
     <w:p>
       <w:pPr>
         <w:pStyle w:val="ListParagraph"/>
-        <w:ind w:left="360"/>
+        <w:ind w:left="0"/>
         <w:rPr>
           <w:rFonts w:ascii="Calibri" w:hAnsi="Calibri"/>
           <w:sz w:val="28"/>
           <w:szCs w:val="28"/>
-        </w:rPr>
-      </w:pPr>
+          <w:u w:val="single"/>
+        </w:rPr>
+      </w:pPr>
+      <w:r>
+        <w:rPr>
+          <w:rFonts w:ascii="Calibri" w:hAnsi="Calibri"/>
+          <w:sz w:val="28"/>
+          <w:szCs w:val="28"/>
+          <w:u w:val="single"/>
+        </w:rPr>
+        <w:t>Laravel and PHP Projects:</w:t>
+      </w:r>
     </w:p>
     <w:p>
       <w:pPr>
@@ -476,7 +507,7 @@
           <w:szCs w:val="28"/>
         </w:rPr>
       </w:pPr>
-      <w:hyperlink r:id="rId9" w:history="1">
+      <w:hyperlink r:id="rId11" w:history="1">
         <w:r>
           <w:rPr>
             <w:rStyle w:val="Hyperlink"/>
@@ -496,12 +527,15 @@
           <w:numId w:val="4"/>
         </w:numPr>
         <w:rPr>
+          <w:rStyle w:val="Hyperlink"/>
           <w:rFonts w:ascii="Calibri" w:hAnsi="Calibri"/>
-          <w:sz w:val="28"/>
-          <w:szCs w:val="28"/>
-        </w:rPr>
-      </w:pPr>
-      <w:hyperlink r:id="rId10" w:history="1">
+          <w:color w:val="auto"/>
+          <w:sz w:val="28"/>
+          <w:szCs w:val="28"/>
+          <w:u w:val="none"/>
+        </w:rPr>
+      </w:pPr>
+      <w:hyperlink r:id="rId12" w:history="1">
         <w:r>
           <w:rPr>
             <w:rStyle w:val="Hyperlink"/>
@@ -509,9 +543,35 @@
             <w:sz w:val="28"/>
             <w:szCs w:val="28"/>
           </w:rPr>
-          <w:t>https://github.com/TajbiurShahriorRimon/APWT_FinalProject_API_ReactJS</w:t>
+          <w:t>https://github.com/TajbiurShahriorRimon/ADBMS-Fruit-Shop-Management-System</w:t>
         </w:r>
       </w:hyperlink>
+    </w:p>
+    <w:p>
+      <w:pPr>
+        <w:rPr>
+          <w:rFonts w:ascii="Calibri" w:hAnsi="Calibri"/>
+          <w:sz w:val="28"/>
+          <w:szCs w:val="28"/>
+        </w:rPr>
+      </w:pPr>
+      <w:r>
+        <w:rPr>
+          <w:rFonts w:ascii="Calibri" w:hAnsi="Calibri"/>
+          <w:sz w:val="28"/>
+          <w:szCs w:val="28"/>
+        </w:rPr>
+        <w:br/>
+      </w:r>
+      <w:r>
+        <w:rPr>
+          <w:rFonts w:ascii="Calibri" w:hAnsi="Calibri"/>
+          <w:sz w:val="28"/>
+          <w:szCs w:val="28"/>
+          <w:u w:val="single"/>
+        </w:rPr>
+        <w:t xml:space="preserve">C# Desktop Application Project: </w:t>
+      </w:r>
     </w:p>
     <w:p>
       <w:pPr>
@@ -526,7 +586,7 @@
           <w:szCs w:val="28"/>
         </w:rPr>
       </w:pPr>
-      <w:hyperlink r:id="rId11" w:history="1">
+      <w:hyperlink r:id="rId13" w:history="1">
         <w:r>
           <w:rPr>
             <w:rStyle w:val="Hyperlink"/>
@@ -539,6 +599,17 @@
       </w:hyperlink>
     </w:p>
     <w:p>
+      <w:r>
+        <w:rPr>
+          <w:b/>
+          <w:bCs/>
+          <w:sz w:val="28"/>
+          <w:szCs w:val="28"/>
+        </w:rPr>
+        <w:t>Skills:</w:t>
+      </w:r>
+    </w:p>
+    <w:p>
       <w:pPr>
         <w:pStyle w:val="ListParagraph"/>
         <w:numPr>
@@ -546,22 +617,45 @@
           <w:numId w:val="4"/>
         </w:numPr>
         <w:rPr>
-          <w:rFonts w:ascii="Calibri" w:hAnsi="Calibri"/>
-          <w:sz w:val="28"/>
-          <w:szCs w:val="28"/>
-        </w:rPr>
-      </w:pPr>
-      <w:hyperlink r:id="rId12" w:history="1">
-        <w:r>
-          <w:rPr>
-            <w:rStyle w:val="Hyperlink"/>
-            <w:rFonts w:ascii="Calibri" w:hAnsi="Calibri"/>
-            <w:sz w:val="28"/>
-            <w:szCs w:val="28"/>
-          </w:rPr>
-          <w:t>https://github.com/TajbiurShahriorRimon/Asp.Net-Mid-Project-PCHut</w:t>
-        </w:r>
-      </w:hyperlink>
+          <w:sz w:val="28"/>
+          <w:szCs w:val="28"/>
+        </w:rPr>
+      </w:pPr>
+      <w:r>
+        <w:rPr>
+          <w:sz w:val="28"/>
+          <w:szCs w:val="28"/>
+        </w:rPr>
+        <w:t>.NET (C#, ASP.NET M</w:t>
+      </w:r>
+      <w:r>
+        <w:rPr>
+          <w:sz w:val="28"/>
+          <w:szCs w:val="28"/>
+        </w:rPr>
+        <w:t>VC</w:t>
+      </w:r>
+      <w:r>
+        <w:rPr>
+          <w:sz w:val="28"/>
+          <w:szCs w:val="28"/>
+        </w:rPr>
+        <w:t xml:space="preserve">, </w:t>
+      </w:r>
+      <w:r>
+        <w:rPr>
+          <w:sz w:val="28"/>
+          <w:szCs w:val="28"/>
+        </w:rPr>
+        <w:t xml:space="preserve">ASP.NET </w:t>
+      </w:r>
+      <w:r>
+        <w:rPr>
+          <w:sz w:val="28"/>
+          <w:szCs w:val="28"/>
+        </w:rPr>
+        <w:t>Web API)</w:t>
+      </w:r>
     </w:p>
     <w:p>
       <w:pPr>
@@ -571,29 +665,106 @@
           <w:numId w:val="4"/>
         </w:numPr>
         <w:rPr>
-          <w:rFonts w:ascii="Calibri" w:hAnsi="Calibri"/>
-          <w:sz w:val="28"/>
-          <w:szCs w:val="28"/>
-        </w:rPr>
-      </w:pPr>
-      <w:hyperlink r:id="rId13" w:history="1">
-        <w:r>
-          <w:rPr>
-            <w:rStyle w:val="Hyperlink"/>
-            <w:rFonts w:ascii="Calibri" w:hAnsi="Calibri"/>
-            <w:sz w:val="28"/>
-            <w:szCs w:val="28"/>
-          </w:rPr>
-          <w:t>https://github.com/TajbiurShahriorRimon/ADBMS-Fruit-Shop-Management-System</w:t>
-        </w:r>
-      </w:hyperlink>
-      <w:r>
-        <w:rPr>
-          <w:rFonts w:ascii="Calibri" w:hAnsi="Calibri"/>
-          <w:sz w:val="28"/>
-          <w:szCs w:val="28"/>
-        </w:rPr>
-        <w:br/>
+          <w:sz w:val="28"/>
+          <w:szCs w:val="28"/>
+        </w:rPr>
+      </w:pPr>
+      <w:r>
+        <w:rPr>
+          <w:sz w:val="28"/>
+          <w:szCs w:val="28"/>
+        </w:rPr>
+        <w:t>Php, Laravel, API</w:t>
+      </w:r>
+    </w:p>
+    <w:p>
+      <w:pPr>
+        <w:pStyle w:val="ListParagraph"/>
+        <w:numPr>
+          <w:ilvl w:val="0"/>
+          <w:numId w:val="4"/>
+        </w:numPr>
+        <w:rPr>
+          <w:sz w:val="28"/>
+          <w:szCs w:val="28"/>
+        </w:rPr>
+      </w:pPr>
+      <w:r>
+        <w:rPr>
+          <w:sz w:val="28"/>
+          <w:szCs w:val="28"/>
+        </w:rPr>
+        <w:lastRenderedPageBreak/>
+        <w:t>Java (Object Oriented Programming),</w:t>
+      </w:r>
+    </w:p>
+    <w:p>
+      <w:pPr>
+        <w:pStyle w:val="ListParagraph"/>
+        <w:numPr>
+          <w:ilvl w:val="0"/>
+          <w:numId w:val="4"/>
+        </w:numPr>
+        <w:rPr>
+          <w:sz w:val="28"/>
+          <w:szCs w:val="28"/>
+        </w:rPr>
+      </w:pPr>
+      <w:r>
+        <w:rPr>
+          <w:sz w:val="28"/>
+          <w:szCs w:val="28"/>
+        </w:rPr>
+        <w:t>C, C++</w:t>
+      </w:r>
+    </w:p>
+    <w:p>
+      <w:pPr>
+        <w:pStyle w:val="ListParagraph"/>
+        <w:numPr>
+          <w:ilvl w:val="0"/>
+          <w:numId w:val="4"/>
+        </w:numPr>
+        <w:rPr>
+          <w:sz w:val="28"/>
+          <w:szCs w:val="28"/>
+        </w:rPr>
+      </w:pPr>
+      <w:proofErr w:type="spellStart"/>
+      <w:r>
+        <w:rPr>
+          <w:sz w:val="28"/>
+          <w:szCs w:val="28"/>
+        </w:rPr>
+        <w:t>MySql</w:t>
+      </w:r>
+      <w:proofErr w:type="spellEnd"/>
+      <w:r>
+        <w:rPr>
+          <w:sz w:val="28"/>
+          <w:szCs w:val="28"/>
+        </w:rPr>
+        <w:t xml:space="preserve"> Database, MSSQL, Oracle, PL-SQL</w:t>
+      </w:r>
+    </w:p>
+    <w:p>
+      <w:pPr>
+        <w:pStyle w:val="ListParagraph"/>
+        <w:numPr>
+          <w:ilvl w:val="0"/>
+          <w:numId w:val="4"/>
+        </w:numPr>
+        <w:rPr>
+          <w:sz w:val="28"/>
+          <w:szCs w:val="28"/>
+        </w:rPr>
+      </w:pPr>
+      <w:r>
+        <w:rPr>
+          <w:sz w:val="28"/>
+          <w:szCs w:val="28"/>
+        </w:rPr>
+        <w:t>Data Structure &amp; Algorithms</w:t>
       </w:r>
     </w:p>
     <w:p>
@@ -610,240 +781,103 @@
           <w:sz w:val="28"/>
           <w:szCs w:val="28"/>
         </w:rPr>
-        <w:t>Skills:</w:t>
-      </w:r>
-      <w:r>
+        <w:t>Sound Knowledge</w:t>
+      </w:r>
+      <w:r>
+        <w:rPr>
+          <w:sz w:val="28"/>
+          <w:szCs w:val="28"/>
+        </w:rPr>
+        <w:t>:</w:t>
+      </w:r>
+    </w:p>
+    <w:p>
+      <w:pPr>
+        <w:pStyle w:val="ListParagraph"/>
+        <w:numPr>
+          <w:ilvl w:val="0"/>
+          <w:numId w:val="4"/>
+        </w:numPr>
+        <w:rPr>
+          <w:sz w:val="28"/>
+          <w:szCs w:val="28"/>
+        </w:rPr>
+      </w:pPr>
+      <w:r>
+        <w:rPr>
+          <w:sz w:val="28"/>
+          <w:szCs w:val="28"/>
+        </w:rPr>
+        <w:t>Java Script, React JS</w:t>
+      </w:r>
+    </w:p>
+    <w:p>
+      <w:pPr>
+        <w:pStyle w:val="ListParagraph"/>
+        <w:numPr>
+          <w:ilvl w:val="0"/>
+          <w:numId w:val="4"/>
+        </w:numPr>
+        <w:rPr>
+          <w:sz w:val="28"/>
+          <w:szCs w:val="28"/>
+        </w:rPr>
+      </w:pPr>
+      <w:proofErr w:type="spellStart"/>
+      <w:r>
+        <w:rPr>
+          <w:sz w:val="28"/>
+          <w:szCs w:val="28"/>
+        </w:rPr>
+        <w:t>JQuery</w:t>
+      </w:r>
+      <w:proofErr w:type="spellEnd"/>
+      <w:r>
+        <w:rPr>
+          <w:sz w:val="28"/>
+          <w:szCs w:val="28"/>
+        </w:rPr>
+        <w:t>, JSON, AJAX</w:t>
+      </w:r>
+    </w:p>
+    <w:p>
+      <w:pPr>
+        <w:pStyle w:val="ListParagraph"/>
+        <w:numPr>
+          <w:ilvl w:val="0"/>
+          <w:numId w:val="4"/>
+        </w:numPr>
+        <w:rPr>
+          <w:sz w:val="28"/>
+          <w:szCs w:val="28"/>
+        </w:rPr>
+      </w:pPr>
+      <w:r>
+        <w:rPr>
+          <w:sz w:val="28"/>
+          <w:szCs w:val="28"/>
+        </w:rPr>
+        <w:t>Html, CSS, Bootstrap</w:t>
+      </w:r>
+    </w:p>
+    <w:p>
+      <w:pPr>
         <w:rPr>
           <w:b/>
           <w:bCs/>
           <w:sz w:val="28"/>
           <w:szCs w:val="28"/>
         </w:rPr>
-        <w:br/>
-      </w:r>
-      <w:r>
-        <w:rPr>
-          <w:sz w:val="28"/>
-          <w:szCs w:val="28"/>
-        </w:rPr>
-        <w:t xml:space="preserve">C, C++, </w:t>
-      </w:r>
-      <w:r>
-        <w:rPr>
-          <w:sz w:val="28"/>
-          <w:szCs w:val="28"/>
-        </w:rPr>
-        <w:br/>
-        <w:t xml:space="preserve">Java (Object Oriented Programming), </w:t>
-      </w:r>
-      <w:r>
-        <w:rPr>
-          <w:sz w:val="28"/>
-          <w:szCs w:val="28"/>
-        </w:rPr>
-        <w:br/>
-        <w:t>C#, ASP</w:t>
-      </w:r>
-      <w:r>
-        <w:rPr>
-          <w:sz w:val="28"/>
-          <w:szCs w:val="28"/>
-        </w:rPr>
-        <w:t>.</w:t>
-      </w:r>
-      <w:r>
-        <w:rPr>
-          <w:sz w:val="28"/>
-          <w:szCs w:val="28"/>
-        </w:rPr>
-        <w:t>Net MVC,</w:t>
-      </w:r>
-      <w:r>
-        <w:rPr>
-          <w:sz w:val="28"/>
-          <w:szCs w:val="28"/>
-        </w:rPr>
-        <w:br/>
-      </w:r>
-      <w:r>
-        <w:rPr>
-          <w:sz w:val="28"/>
-          <w:szCs w:val="28"/>
-        </w:rPr>
-        <w:lastRenderedPageBreak/>
-        <w:t>ASP</w:t>
-      </w:r>
-      <w:r>
-        <w:rPr>
-          <w:sz w:val="28"/>
-          <w:szCs w:val="28"/>
-        </w:rPr>
-        <w:t>.</w:t>
-      </w:r>
-      <w:r>
-        <w:rPr>
-          <w:sz w:val="28"/>
-          <w:szCs w:val="28"/>
-        </w:rPr>
-        <w:t>NET Web API,</w:t>
-      </w:r>
-      <w:r>
-        <w:rPr>
-          <w:sz w:val="28"/>
-          <w:szCs w:val="28"/>
-        </w:rPr>
-        <w:br/>
-        <w:t>Php</w:t>
-      </w:r>
-      <w:r>
-        <w:rPr>
-          <w:sz w:val="28"/>
-          <w:szCs w:val="28"/>
-        </w:rPr>
-        <w:t>,</w:t>
-      </w:r>
-      <w:r>
-        <w:rPr>
-          <w:sz w:val="28"/>
-          <w:szCs w:val="28"/>
-        </w:rPr>
-        <w:t xml:space="preserve"> Laravel,</w:t>
-      </w:r>
-      <w:r>
-        <w:rPr>
-          <w:sz w:val="28"/>
-          <w:szCs w:val="28"/>
-        </w:rPr>
-        <w:t xml:space="preserve"> API</w:t>
-      </w:r>
-      <w:r>
-        <w:rPr>
-          <w:sz w:val="28"/>
-          <w:szCs w:val="28"/>
-        </w:rPr>
-        <w:br/>
-      </w:r>
-      <w:proofErr w:type="spellStart"/>
-      <w:r>
-        <w:rPr>
-          <w:sz w:val="28"/>
-          <w:szCs w:val="28"/>
-        </w:rPr>
-        <w:t>MySql</w:t>
-      </w:r>
-      <w:proofErr w:type="spellEnd"/>
-      <w:r>
-        <w:rPr>
-          <w:sz w:val="28"/>
-          <w:szCs w:val="28"/>
-        </w:rPr>
-        <w:t xml:space="preserve"> Database</w:t>
-      </w:r>
-      <w:r>
-        <w:rPr>
-          <w:sz w:val="28"/>
-          <w:szCs w:val="28"/>
-        </w:rPr>
-        <w:t>,</w:t>
-      </w:r>
-      <w:r>
-        <w:rPr>
-          <w:sz w:val="28"/>
-          <w:szCs w:val="28"/>
-        </w:rPr>
-        <w:t xml:space="preserve"> MSSQL</w:t>
-      </w:r>
-      <w:r>
-        <w:rPr>
-          <w:sz w:val="28"/>
-          <w:szCs w:val="28"/>
-        </w:rPr>
-        <w:t>,</w:t>
-      </w:r>
-      <w:r>
-        <w:rPr>
-          <w:sz w:val="28"/>
-          <w:szCs w:val="28"/>
-        </w:rPr>
-        <w:t xml:space="preserve"> Oracle,</w:t>
-      </w:r>
-      <w:r>
-        <w:rPr>
-          <w:sz w:val="28"/>
-          <w:szCs w:val="28"/>
-        </w:rPr>
-        <w:t xml:space="preserve"> PL-SQL</w:t>
-      </w:r>
-      <w:r>
-        <w:rPr>
-          <w:sz w:val="28"/>
-          <w:szCs w:val="28"/>
-        </w:rPr>
-        <w:br/>
-        <w:t>Data Structure &amp; Algorithms</w:t>
-      </w:r>
-    </w:p>
-    <w:p>
-      <w:pPr>
-        <w:rPr>
-          <w:sz w:val="28"/>
-          <w:szCs w:val="28"/>
-        </w:rPr>
-      </w:pPr>
-      <w:r>
-        <w:rPr>
-          <w:sz w:val="28"/>
-          <w:szCs w:val="28"/>
-        </w:rPr>
-        <w:t>Sound Knowledge in: Java Script,</w:t>
-      </w:r>
-      <w:r>
-        <w:rPr>
-          <w:sz w:val="28"/>
-          <w:szCs w:val="28"/>
-        </w:rPr>
-        <w:t xml:space="preserve"> React JS,</w:t>
-      </w:r>
-      <w:r>
-        <w:rPr>
-          <w:sz w:val="28"/>
-          <w:szCs w:val="28"/>
-        </w:rPr>
-        <w:t xml:space="preserve"> Html, CSS, </w:t>
-      </w:r>
-      <w:proofErr w:type="spellStart"/>
-      <w:r>
-        <w:rPr>
-          <w:sz w:val="28"/>
-          <w:szCs w:val="28"/>
-        </w:rPr>
-        <w:t>JQuery</w:t>
-      </w:r>
-      <w:proofErr w:type="spellEnd"/>
-      <w:r>
-        <w:rPr>
-          <w:sz w:val="28"/>
-          <w:szCs w:val="28"/>
-        </w:rPr>
-        <w:t>, JSON</w:t>
-      </w:r>
-      <w:r>
-        <w:rPr>
-          <w:sz w:val="28"/>
-          <w:szCs w:val="28"/>
-        </w:rPr>
-        <w:t>, AJAX</w:t>
-      </w:r>
-    </w:p>
-    <w:p>
-      <w:pPr>
+      </w:pPr>
+      <w:r>
         <w:rPr>
           <w:b/>
           <w:bCs/>
           <w:sz w:val="28"/>
           <w:szCs w:val="28"/>
         </w:rPr>
-      </w:pPr>
+        <w:t>ACADEMIC QUALIFICATIONS:</w:t>
+      </w:r>
       <w:r>
         <w:rPr>
           <w:b/>
@@ -851,15 +885,6 @@
           <w:sz w:val="28"/>
           <w:szCs w:val="28"/>
         </w:rPr>
-        <w:t>ACADEMIC QUALIFICATIONS:</w:t>
-      </w:r>
-      <w:r>
-        <w:rPr>
-          <w:b/>
-          <w:bCs/>
-          <w:sz w:val="28"/>
-          <w:szCs w:val="28"/>
-        </w:rPr>
         <w:br/>
       </w:r>
       <w:r>
@@ -875,7 +900,28 @@
           <w:sz w:val="28"/>
           <w:szCs w:val="28"/>
         </w:rPr>
-        <w:t>O’level</w:t>
+        <w:t>O’</w:t>
+      </w:r>
+      <w:r>
+        <w:rPr>
+          <w:sz w:val="28"/>
+          <w:szCs w:val="28"/>
+        </w:rPr>
+        <w:t>L</w:t>
+      </w:r>
+      <w:r>
+        <w:rPr>
+          <w:sz w:val="28"/>
+          <w:szCs w:val="28"/>
+        </w:rPr>
+        <w:t>evel</w:t>
+      </w:r>
+      <w:r>
+        <w:rPr>
+          <w:sz w:val="28"/>
+          <w:szCs w:val="28"/>
+        </w:rPr>
+        <w:t>s</w:t>
       </w:r>
       <w:proofErr w:type="spellEnd"/>
       <w:r>
@@ -921,7 +967,28 @@
           <w:sz w:val="28"/>
           <w:szCs w:val="28"/>
         </w:rPr>
-        <w:t>A’level</w:t>
+        <w:t>A</w:t>
+      </w:r>
+      <w:r>
+        <w:rPr>
+          <w:sz w:val="28"/>
+          <w:szCs w:val="28"/>
+        </w:rPr>
+        <w:t>’L</w:t>
+      </w:r>
+      <w:r>
+        <w:rPr>
+          <w:sz w:val="28"/>
+          <w:szCs w:val="28"/>
+        </w:rPr>
+        <w:t>evel</w:t>
+      </w:r>
+      <w:r>
+        <w:rPr>
+          <w:sz w:val="28"/>
+          <w:szCs w:val="28"/>
+        </w:rPr>
+        <w:t>s</w:t>
       </w:r>
       <w:proofErr w:type="spellEnd"/>
       <w:r>
@@ -999,7 +1066,29 @@
           <w:sz w:val="28"/>
           <w:szCs w:val="28"/>
         </w:rPr>
-        <w:t>American International University, Bangladesh (AIUB)</w:t>
+        <w:t>American International University</w:t>
+      </w:r>
+      <w:r>
+        <w:rPr>
+          <w:b/>
+          <w:bCs/>
+          <w:i/>
+          <w:iCs/>
+          <w:sz w:val="28"/>
+          <w:szCs w:val="28"/>
+        </w:rPr>
+        <w:t>-</w:t>
+      </w:r>
+      <w:r>
+        <w:rPr>
+          <w:b/>
+          <w:bCs/>
+          <w:i/>
+          <w:iCs/>
+          <w:sz w:val="28"/>
+          <w:szCs w:val="28"/>
+        </w:rPr>
+        <w:t>Bangladesh (AIUB)</w:t>
       </w:r>
     </w:p>
     <w:p>
@@ -1061,84 +1150,6 @@
         </w:rPr>
         <w:t xml:space="preserve"> left </w:t>
       </w:r>
-      <w:r>
-        <w:rPr>
-          <w:sz w:val="28"/>
-          <w:szCs w:val="28"/>
-        </w:rPr>
-        <w:br/>
-      </w:r>
-    </w:p>
-    <w:p>
-      <w:pPr>
-        <w:rPr>
-          <w:sz w:val="28"/>
-          <w:szCs w:val="28"/>
-        </w:rPr>
-      </w:pPr>
-      <w:r>
-        <w:rPr>
-          <w:sz w:val="28"/>
-          <w:szCs w:val="28"/>
-        </w:rPr>
-        <w:t>Regards,</w:t>
-      </w:r>
-      <w:r>
-        <w:rPr>
-          <w:sz w:val="28"/>
-          <w:szCs w:val="28"/>
-        </w:rPr>
-        <w:br/>
-      </w:r>
-      <w:proofErr w:type="spellStart"/>
-      <w:r>
-        <w:rPr>
-          <w:sz w:val="28"/>
-          <w:szCs w:val="28"/>
-        </w:rPr>
-        <w:t>Tajbiur</w:t>
-      </w:r>
-      <w:proofErr w:type="spellEnd"/>
-      <w:r>
-        <w:rPr>
-          <w:sz w:val="28"/>
-          <w:szCs w:val="28"/>
-        </w:rPr>
-        <w:t xml:space="preserve"> </w:t>
-      </w:r>
-      <w:proofErr w:type="spellStart"/>
-      <w:r>
-        <w:rPr>
-          <w:sz w:val="28"/>
-          <w:szCs w:val="28"/>
-        </w:rPr>
-        <w:t>Shahrior</w:t>
-      </w:r>
-      <w:proofErr w:type="spellEnd"/>
-      <w:r>
-        <w:rPr>
-          <w:sz w:val="28"/>
-          <w:szCs w:val="28"/>
-        </w:rPr>
-        <w:t xml:space="preserve"> </w:t>
-      </w:r>
-      <w:proofErr w:type="spellStart"/>
-      <w:r>
-        <w:rPr>
-          <w:sz w:val="28"/>
-          <w:szCs w:val="28"/>
-        </w:rPr>
-        <w:t>Rimon</w:t>
-      </w:r>
-      <w:proofErr w:type="spellEnd"/>
-    </w:p>
-    <w:p>
-      <w:pPr>
-        <w:rPr>
-          <w:sz w:val="28"/>
-          <w:szCs w:val="28"/>
-        </w:rPr>
-      </w:pPr>
     </w:p>
     <w:p>
       <w:pPr>
@@ -2008,6 +2019,7 @@
   <w:style w:type="character" w:default="1" w:styleId="DefaultParagraphFont">
     <w:name w:val="Default Paragraph Font"/>
     <w:uiPriority w:val="1"/>
+    <w:semiHidden/>
     <w:unhideWhenUsed/>
   </w:style>
   <w:style w:type="table" w:default="1" w:styleId="TableNormal">

</xml_diff>